<commit_message>
Docs to simulate output and methods
</commit_message>
<xml_diff>
--- a/Docs/Overview.docx
+++ b/Docs/Overview.docx
@@ -208,8 +208,13 @@
         <w:t>W</w:t>
       </w:r>
       <w:r>
-        <w:t>hat is the level of threat to it</w:t>
-      </w:r>
+        <w:t xml:space="preserve">hat is the level of threat to </w:t>
+      </w:r>
+      <w:proofErr w:type="spellStart"/>
+      <w:r>
+        <w:t>it</w:t>
+      </w:r>
+      <w:proofErr w:type="spellEnd"/>
       <w:r>
         <w:rPr>
           <w:rFonts w:eastAsia="Times New Roman"/>
@@ -547,8 +552,13 @@
       <w:r>
         <w:t xml:space="preserve">catchment </w:t>
       </w:r>
-      <w:r>
-        <w:t xml:space="preserve">characteristics tabulated for each NHD Catchment (Table X) to identify which </w:t>
+      <w:proofErr w:type="gramStart"/>
+      <w:r>
+        <w:t>characteristics</w:t>
+      </w:r>
+      <w:proofErr w:type="gramEnd"/>
+      <w:r>
+        <w:t xml:space="preserve"> tabulated for each NHD Catchment (Table X) to identify which </w:t>
       </w:r>
       <w:r>
         <w:t>characteristics</w:t>
@@ -705,8 +715,53 @@
       </w:r>
     </w:p>
     <w:p>
+      <w:pPr>
+        <w:pStyle w:val="Heading4"/>
+      </w:pPr>
+      <w:r>
+        <w:t xml:space="preserve">Approach 1: Linking variable importance to management actions and catchments where management actions are viable. </w:t>
+      </w:r>
+    </w:p>
+    <w:p>
       <w:r>
         <w:t xml:space="preserve">The first approach is simply to relate </w:t>
+      </w:r>
+      <w:r>
+        <w:t xml:space="preserve">the correlation strength of each variable to species presence. </w:t>
+      </w:r>
+      <w:r>
+        <w:t xml:space="preserve">For example, MaxEnt produces a table of each habitat variable’s </w:t>
+      </w:r>
+      <w:r>
+        <w:rPr>
+          <w:i/>
+        </w:rPr>
+        <w:t>contribution</w:t>
+      </w:r>
+      <w:r>
+        <w:t xml:space="preserve"> and </w:t>
+      </w:r>
+      <w:r>
+        <w:rPr>
+          <w:i/>
+        </w:rPr>
+        <w:t>permutation importance</w:t>
+      </w:r>
+      <w:r>
+        <w:t xml:space="preserve">; high values indicate the variable is important in predicting habitat likelihood. We then identify catchments where management actions can have a big change on this/these variables. </w:t>
+      </w:r>
+    </w:p>
+    <w:p>
+      <w:r>
+        <w:t xml:space="preserve">To do this, we require a table listing catchments and the potential for a given management activity to occur. For example, a catchment that already has 100% of its streams adequately buffered could not sustain more buffering, whereas one where buffering could take place [cheaply] would represent high uplift potential. </w:t>
+      </w:r>
+    </w:p>
+    <w:p>
+      <w:r>
+        <w:t xml:space="preserve">The product of this approach would be a table listing the Maxent calculated variable contributions for each habitat variable, for each species, as well as an average of all the species modeled in the catchment. </w:t>
+      </w:r>
+      <w:r>
+        <w:t xml:space="preserve">This table would be linked with a second table listing the management hooks associated with each variable. </w:t>
       </w:r>
       <w:bookmarkStart w:id="3" w:name="_GoBack"/>
       <w:bookmarkEnd w:id="3"/>
@@ -721,6 +776,7 @@
         <w:pStyle w:val="Heading2"/>
       </w:pPr>
       <w:r>
+        <w:lastRenderedPageBreak/>
         <w:t>Calculating Conservation Potential</w:t>
       </w:r>
       <w:r>
@@ -791,7 +847,15 @@
         <w:annotationRef/>
       </w:r>
       <w:r>
-        <w:t>We don’t really need to care whether catchments with high expected richness are actually occupied with a lot of species (e.g. occupied or potential rich habitat) – as long as it can support a lot of species, it doesn’t need to be messed with; i.e. it’s  current condition “Good”</w:t>
+        <w:t xml:space="preserve">We don’t really need to care whether catchments with high expected richness are actually occupied with a lot of species (e.g. occupied or potential rich habitat) – as long as it can support a lot of species, it doesn’t need to be messed with; i.e. </w:t>
+      </w:r>
+      <w:proofErr w:type="gramStart"/>
+      <w:r>
+        <w:t>it’s  current</w:t>
+      </w:r>
+      <w:proofErr w:type="gramEnd"/>
+      <w:r>
+        <w:t xml:space="preserve"> condition “Good”</w:t>
       </w:r>
     </w:p>
   </w:comment>

</xml_diff>